<commit_message>
Added homepage for feed(social media)
</commit_message>
<xml_diff>
--- a/docs/APIs/auth+job-board.docx
+++ b/docs/APIs/auth+job-board.docx
@@ -19,6 +19,78 @@
     </w:p>
     <w:p>
       <w:pPr>
+        <w:rPr>
+          <w:lang w:val="en-US"/>
+        </w:rPr>
+      </w:pPr>
+      <w:r>
+        <w:rPr>
+          <w:lang w:val="en-US"/>
+        </w:rPr>
+        <w:t>===========================================</w:t>
+      </w:r>
+    </w:p>
+    <w:p>
+      <w:pPr>
+        <w:rPr>
+          <w:b/>
+          <w:bCs/>
+          <w:lang w:val="en-US"/>
+        </w:rPr>
+      </w:pPr>
+      <w:r>
+        <w:rPr>
+          <w:lang w:val="en-US"/>
+        </w:rPr>
+        <w:t>Job board URL is:</w:t>
+      </w:r>
+      <w:r>
+        <w:rPr>
+          <w:lang w:val="en-US"/>
+        </w:rPr>
+        <w:t xml:space="preserve"> </w:t>
+      </w:r>
+      <w:proofErr w:type="spellStart"/>
+      <w:r>
+        <w:rPr>
+          <w:b/>
+          <w:bCs/>
+          <w:lang w:val="en-US"/>
+        </w:rPr>
+        <w:t>auth</w:t>
+      </w:r>
+      <w:r>
+        <w:rPr>
+          <w:b/>
+          <w:bCs/>
+          <w:lang w:val="en-US"/>
+        </w:rPr>
+        <w:t>.tasawuur.shop</w:t>
+      </w:r>
+      <w:proofErr w:type="spellEnd"/>
+    </w:p>
+    <w:p>
+      <w:pPr>
+        <w:rPr>
+          <w:lang w:val="en-US"/>
+        </w:rPr>
+      </w:pPr>
+      <w:r>
+        <w:rPr>
+          <w:lang w:val="en-US"/>
+        </w:rPr>
+        <w:t>===========================================</w:t>
+      </w:r>
+    </w:p>
+    <w:p>
+      <w:pPr>
+        <w:rPr>
+          <w:lang w:val="en-US"/>
+        </w:rPr>
+      </w:pPr>
+    </w:p>
+    <w:p>
+      <w:pPr>
         <w:pStyle w:val="Heading2"/>
         <w:rPr>
           <w:lang w:val="en-US"/>
@@ -475,7 +547,6 @@
         <w:rPr>
           <w:lang w:val="en-US"/>
         </w:rPr>
-        <w:lastRenderedPageBreak/>
         <w:t>500 Internal Server Error: If there is a server-side issue.</w:t>
       </w:r>
     </w:p>
@@ -712,20 +783,48 @@
         <w:rPr>
           <w:lang w:val="en-US"/>
         </w:rPr>
-        <w:t>"firstName": "string",</w:t>
-      </w:r>
-    </w:p>
-    <w:p>
-      <w:pPr>
-        <w:rPr>
-          <w:lang w:val="en-US"/>
-        </w:rPr>
-      </w:pPr>
-      <w:r>
-        <w:rPr>
-          <w:lang w:val="en-US"/>
-        </w:rPr>
-        <w:t xml:space="preserve">  "lastName": "string",</w:t>
+        <w:t>"</w:t>
+      </w:r>
+      <w:proofErr w:type="spellStart"/>
+      <w:r>
+        <w:rPr>
+          <w:lang w:val="en-US"/>
+        </w:rPr>
+        <w:t>firstName</w:t>
+      </w:r>
+      <w:proofErr w:type="spellEnd"/>
+      <w:r>
+        <w:rPr>
+          <w:lang w:val="en-US"/>
+        </w:rPr>
+        <w:t>": "string",</w:t>
+      </w:r>
+    </w:p>
+    <w:p>
+      <w:pPr>
+        <w:rPr>
+          <w:lang w:val="en-US"/>
+        </w:rPr>
+      </w:pPr>
+      <w:r>
+        <w:rPr>
+          <w:lang w:val="en-US"/>
+        </w:rPr>
+        <w:t xml:space="preserve">  "</w:t>
+      </w:r>
+      <w:proofErr w:type="spellStart"/>
+      <w:r>
+        <w:rPr>
+          <w:lang w:val="en-US"/>
+        </w:rPr>
+        <w:t>lastName</w:t>
+      </w:r>
+      <w:proofErr w:type="spellEnd"/>
+      <w:r>
+        <w:rPr>
+          <w:lang w:val="en-US"/>
+        </w:rPr>
+        <w:t>": "string",</w:t>
       </w:r>
     </w:p>
     <w:p>
@@ -825,11 +924,19 @@
           <w:lang w:val="en-US"/>
         </w:rPr>
       </w:pPr>
-      <w:r>
-        <w:rPr>
-          <w:lang w:val="en-US"/>
-        </w:rPr>
-        <w:t>moreDetails: Object</w:t>
+      <w:proofErr w:type="spellStart"/>
+      <w:r>
+        <w:rPr>
+          <w:lang w:val="en-US"/>
+        </w:rPr>
+        <w:t>moreDetails</w:t>
+      </w:r>
+      <w:proofErr w:type="spellEnd"/>
+      <w:r>
+        <w:rPr>
+          <w:lang w:val="en-US"/>
+        </w:rPr>
+        <w:t>: Object</w:t>
       </w:r>
     </w:p>
     <w:p>
@@ -1004,7 +1111,6 @@
         <w:rPr>
           <w:lang w:val="en-US"/>
         </w:rPr>
-        <w:lastRenderedPageBreak/>
         <w:t xml:space="preserve">  "message": "User registered successfully"</w:t>
       </w:r>
       <w:r>
@@ -1461,6 +1567,7 @@
         </w:rPr>
         <w:t xml:space="preserve">  “</w:t>
       </w:r>
+      <w:proofErr w:type="spellStart"/>
       <w:r>
         <w:rPr>
           <w:lang w:val="en-US"/>
@@ -1471,7 +1578,14 @@
         <w:rPr>
           <w:lang w:val="en-US"/>
         </w:rPr>
-        <w:t>ield”: “username”</w:t>
+        <w:t>ield</w:t>
+      </w:r>
+      <w:proofErr w:type="spellEnd"/>
+      <w:r>
+        <w:rPr>
+          <w:lang w:val="en-US"/>
+        </w:rPr>
+        <w:t>”: “username”</w:t>
       </w:r>
     </w:p>
     <w:p>
@@ -1591,6 +1705,7 @@
         </w:rPr>
         <w:t xml:space="preserve">  “</w:t>
       </w:r>
+      <w:proofErr w:type="spellStart"/>
       <w:r>
         <w:rPr>
           <w:lang w:val="en-US"/>
@@ -1601,7 +1716,14 @@
         <w:rPr>
           <w:lang w:val="en-US"/>
         </w:rPr>
-        <w:t>ield”: “phoneNo”</w:t>
+        <w:t>ield</w:t>
+      </w:r>
+      <w:proofErr w:type="spellEnd"/>
+      <w:r>
+        <w:rPr>
+          <w:lang w:val="en-US"/>
+        </w:rPr>
+        <w:t>”: “phoneNo”</w:t>
       </w:r>
     </w:p>
     <w:p>
@@ -1673,7 +1795,6 @@
         <w:rPr>
           <w:lang w:val="en-US"/>
         </w:rPr>
-        <w:lastRenderedPageBreak/>
         <w:t xml:space="preserve">  "error": "Conflict",</w:t>
       </w:r>
     </w:p>
@@ -1722,6 +1843,7 @@
         </w:rPr>
         <w:t xml:space="preserve">  “</w:t>
       </w:r>
+      <w:proofErr w:type="spellStart"/>
       <w:r>
         <w:rPr>
           <w:lang w:val="en-US"/>
@@ -1732,7 +1854,14 @@
         <w:rPr>
           <w:lang w:val="en-US"/>
         </w:rPr>
-        <w:t>ield”: “email”</w:t>
+        <w:t>ield</w:t>
+      </w:r>
+      <w:proofErr w:type="spellEnd"/>
+      <w:r>
+        <w:rPr>
+          <w:lang w:val="en-US"/>
+        </w:rPr>
+        <w:t>”: “email”</w:t>
       </w:r>
     </w:p>
     <w:p>
@@ -1845,17 +1974,91 @@
     </w:p>
     <w:p>
       <w:pPr>
+        <w:rPr>
+          <w:lang w:val="en-US"/>
+        </w:rPr>
+      </w:pPr>
+    </w:p>
+    <w:p>
+      <w:pPr>
+        <w:pStyle w:val="Heading1"/>
+        <w:rPr>
+          <w:lang w:val="en-US"/>
+        </w:rPr>
+      </w:pPr>
+      <w:r>
+        <w:rPr>
+          <w:lang w:val="en-US"/>
+        </w:rPr>
+        <w:t>Job Board</w:t>
+      </w:r>
+    </w:p>
+    <w:p>
+      <w:pPr>
+        <w:rPr>
+          <w:lang w:val="en-US"/>
+        </w:rPr>
+      </w:pPr>
+      <w:r>
+        <w:rPr>
+          <w:lang w:val="en-US"/>
+        </w:rPr>
+        <w:t>===========================================</w:t>
+      </w:r>
+    </w:p>
+    <w:p>
+      <w:pPr>
+        <w:rPr>
+          <w:b/>
+          <w:bCs/>
+          <w:lang w:val="en-US"/>
+        </w:rPr>
+      </w:pPr>
+      <w:r>
+        <w:rPr>
+          <w:lang w:val="en-US"/>
+        </w:rPr>
+        <w:t xml:space="preserve">Job board URL is: </w:t>
+      </w:r>
+      <w:r>
+        <w:rPr>
+          <w:b/>
+          <w:bCs/>
+          <w:lang w:val="en-US"/>
+        </w:rPr>
+        <w:t>job-</w:t>
+      </w:r>
+      <w:proofErr w:type="spellStart"/>
+      <w:r>
+        <w:rPr>
+          <w:b/>
+          <w:bCs/>
+          <w:lang w:val="en-US"/>
+        </w:rPr>
+        <w:t>board.tasawuur.shop</w:t>
+      </w:r>
+      <w:proofErr w:type="spellEnd"/>
+    </w:p>
+    <w:p>
+      <w:pPr>
+        <w:rPr>
+          <w:lang w:val="en-US"/>
+        </w:rPr>
+      </w:pPr>
+      <w:r>
+        <w:rPr>
+          <w:lang w:val="en-US"/>
+        </w:rPr>
+        <w:t>===========================================</w:t>
+      </w:r>
+    </w:p>
+    <w:p>
+      <w:pPr>
         <w:pStyle w:val="Heading2"/>
         <w:rPr>
           <w:lang w:val="en-US"/>
         </w:rPr>
       </w:pPr>
-      <w:r>
-        <w:rPr>
-          <w:lang w:val="en-US"/>
-        </w:rPr>
-        <w:t xml:space="preserve">Available </w:t>
-      </w:r>
       <w:r>
         <w:rPr>
           <w:lang w:val="en-US"/>
@@ -2065,6 +2268,7 @@
         </w:rPr>
         <w:t xml:space="preserve">    "</w:t>
       </w:r>
+      <w:proofErr w:type="spellStart"/>
       <w:r>
         <w:rPr>
           <w:lang w:val="en-US"/>
@@ -2075,7 +2279,14 @@
         <w:rPr>
           <w:lang w:val="en-US"/>
         </w:rPr>
-        <w:t>Title":</w:t>
+        <w:t>Title</w:t>
+      </w:r>
+      <w:proofErr w:type="spellEnd"/>
+      <w:r>
+        <w:rPr>
+          <w:lang w:val="en-US"/>
+        </w:rPr>
+        <w:t>":</w:t>
       </w:r>
       <w:r>
         <w:rPr>
@@ -2113,13 +2324,7 @@
         <w:rPr>
           <w:lang w:val="en-US"/>
         </w:rPr>
-        <w:t xml:space="preserve"> </w:t>
-      </w:r>
-      <w:r>
-        <w:rPr>
-          <w:lang w:val="en-US"/>
-        </w:rPr>
-        <w:t>",</w:t>
+        <w:t xml:space="preserve"> ",</w:t>
       </w:r>
     </w:p>
     <w:p>
@@ -2135,6 +2340,7 @@
         </w:rPr>
         <w:t xml:space="preserve">    "</w:t>
       </w:r>
+      <w:proofErr w:type="spellStart"/>
       <w:r>
         <w:rPr>
           <w:lang w:val="en-US"/>
@@ -2145,7 +2351,14 @@
         <w:rPr>
           <w:lang w:val="en-US"/>
         </w:rPr>
-        <w:t>Description":</w:t>
+        <w:t>Description</w:t>
+      </w:r>
+      <w:proofErr w:type="spellEnd"/>
+      <w:r>
+        <w:rPr>
+          <w:lang w:val="en-US"/>
+        </w:rPr>
+        <w:t>":</w:t>
       </w:r>
       <w:r>
         <w:rPr>
@@ -2171,7 +2384,21 @@
         <w:rPr>
           <w:lang w:val="en-US"/>
         </w:rPr>
-        <w:t xml:space="preserve">    "svgUrl": "</w:t>
+        <w:t xml:space="preserve">    "</w:t>
+      </w:r>
+      <w:proofErr w:type="spellStart"/>
+      <w:r>
+        <w:rPr>
+          <w:lang w:val="en-US"/>
+        </w:rPr>
+        <w:t>svgUrl</w:t>
+      </w:r>
+      <w:proofErr w:type="spellEnd"/>
+      <w:r>
+        <w:rPr>
+          <w:lang w:val="en-US"/>
+        </w:rPr>
+        <w:t>": "</w:t>
       </w:r>
       <w:r>
         <w:rPr>
@@ -2225,20 +2452,6 @@
           <w:lang w:val="en-US"/>
         </w:rPr>
       </w:pPr>
-    </w:p>
-    <w:p>
-      <w:pPr>
-        <w:pStyle w:val="Heading1"/>
-        <w:rPr>
-          <w:lang w:val="en-US"/>
-        </w:rPr>
-      </w:pPr>
-      <w:r>
-        <w:rPr>
-          <w:lang w:val="en-US"/>
-        </w:rPr>
-        <w:t>Job Board</w:t>
-      </w:r>
     </w:p>
     <w:p>
       <w:pPr>
@@ -2302,7 +2515,6 @@
         <w:rPr>
           <w:lang w:val="en-US"/>
         </w:rPr>
-        <w:lastRenderedPageBreak/>
         <w:t>URL: /job</w:t>
       </w:r>
     </w:p>
@@ -2454,7 +2666,21 @@
         <w:rPr>
           <w:lang w:val="en-US"/>
         </w:rPr>
-        <w:t xml:space="preserve">  salaryRange: { </w:t>
+        <w:t xml:space="preserve">  </w:t>
+      </w:r>
+      <w:proofErr w:type="spellStart"/>
+      <w:r>
+        <w:rPr>
+          <w:lang w:val="en-US"/>
+        </w:rPr>
+        <w:t>salaryRange</w:t>
+      </w:r>
+      <w:proofErr w:type="spellEnd"/>
+      <w:r>
+        <w:rPr>
+          <w:lang w:val="en-US"/>
+        </w:rPr>
+        <w:t xml:space="preserve">: { </w:t>
       </w:r>
     </w:p>
     <w:p>
@@ -2538,7 +2764,21 @@
         <w:rPr>
           <w:lang w:val="en-US"/>
         </w:rPr>
-        <w:t xml:space="preserve">  employmentType: '</w:t>
+        <w:t xml:space="preserve">  </w:t>
+      </w:r>
+      <w:proofErr w:type="spellStart"/>
+      <w:r>
+        <w:rPr>
+          <w:lang w:val="en-US"/>
+        </w:rPr>
+        <w:t>employmentType</w:t>
+      </w:r>
+      <w:proofErr w:type="spellEnd"/>
+      <w:r>
+        <w:rPr>
+          <w:lang w:val="en-US"/>
+        </w:rPr>
+        <w:t>: '</w:t>
       </w:r>
       <w:r>
         <w:rPr>
@@ -2587,7 +2827,21 @@
         <w:rPr>
           <w:lang w:val="en-US"/>
         </w:rPr>
-        <w:t xml:space="preserve">  deadlineDate: '</w:t>
+        <w:t xml:space="preserve">  </w:t>
+      </w:r>
+      <w:proofErr w:type="spellStart"/>
+      <w:r>
+        <w:rPr>
+          <w:lang w:val="en-US"/>
+        </w:rPr>
+        <w:t>deadlineDate</w:t>
+      </w:r>
+      <w:proofErr w:type="spellEnd"/>
+      <w:r>
+        <w:rPr>
+          <w:lang w:val="en-US"/>
+        </w:rPr>
+        <w:t>: '</w:t>
       </w:r>
       <w:r>
         <w:rPr>
@@ -2668,20 +2922,76 @@
         <w:rPr>
           <w:lang w:val="en-US"/>
         </w:rPr>
-        <w:t xml:space="preserve">  audioFile: audioFile,</w:t>
-      </w:r>
-    </w:p>
-    <w:p>
-      <w:pPr>
-        <w:rPr>
-          <w:lang w:val="en-US"/>
-        </w:rPr>
-      </w:pPr>
-      <w:r>
-        <w:rPr>
-          <w:lang w:val="en-US"/>
-        </w:rPr>
-        <w:t xml:space="preserve">  videoFile: videioFile,</w:t>
+        <w:t xml:space="preserve">  </w:t>
+      </w:r>
+      <w:proofErr w:type="spellStart"/>
+      <w:r>
+        <w:rPr>
+          <w:lang w:val="en-US"/>
+        </w:rPr>
+        <w:t>audioFile</w:t>
+      </w:r>
+      <w:proofErr w:type="spellEnd"/>
+      <w:r>
+        <w:rPr>
+          <w:lang w:val="en-US"/>
+        </w:rPr>
+        <w:t xml:space="preserve">: </w:t>
+      </w:r>
+      <w:proofErr w:type="spellStart"/>
+      <w:r>
+        <w:rPr>
+          <w:lang w:val="en-US"/>
+        </w:rPr>
+        <w:t>audioFile</w:t>
+      </w:r>
+      <w:proofErr w:type="spellEnd"/>
+      <w:r>
+        <w:rPr>
+          <w:lang w:val="en-US"/>
+        </w:rPr>
+        <w:t>,</w:t>
+      </w:r>
+    </w:p>
+    <w:p>
+      <w:pPr>
+        <w:rPr>
+          <w:lang w:val="en-US"/>
+        </w:rPr>
+      </w:pPr>
+      <w:r>
+        <w:rPr>
+          <w:lang w:val="en-US"/>
+        </w:rPr>
+        <w:t xml:space="preserve">  </w:t>
+      </w:r>
+      <w:proofErr w:type="spellStart"/>
+      <w:r>
+        <w:rPr>
+          <w:lang w:val="en-US"/>
+        </w:rPr>
+        <w:t>videoFile</w:t>
+      </w:r>
+      <w:proofErr w:type="spellEnd"/>
+      <w:r>
+        <w:rPr>
+          <w:lang w:val="en-US"/>
+        </w:rPr>
+        <w:t xml:space="preserve">: </w:t>
+      </w:r>
+      <w:proofErr w:type="spellStart"/>
+      <w:r>
+        <w:rPr>
+          <w:lang w:val="en-US"/>
+        </w:rPr>
+        <w:t>videioFile</w:t>
+      </w:r>
+      <w:proofErr w:type="spellEnd"/>
+      <w:r>
+        <w:rPr>
+          <w:lang w:val="en-US"/>
+        </w:rPr>
+        <w:t>,</w:t>
       </w:r>
     </w:p>
     <w:p>
@@ -3391,7 +3701,7 @@
         <w:rFonts w:asciiTheme="minorHAnsi" w:eastAsiaTheme="minorHAnsi" w:hAnsiTheme="minorHAnsi" w:cstheme="minorBidi"/>
         <w:sz w:val="22"/>
         <w:szCs w:val="22"/>
-        <w:lang w:val="en-PK" w:eastAsia="en-US" w:bidi="ar-SA"/>
+        <w:lang w:eastAsia="en-US" w:bidi="ar-SA"/>
       </w:rPr>
     </w:rPrDefault>
     <w:pPrDefault>

</xml_diff>